<commit_message>
Updated the resume docx
</commit_message>
<xml_diff>
--- a/Angad-Singh-Resume.docx
+++ b/Angad-Singh-Resume.docx
@@ -96,7 +96,14 @@
                                 <w:sz w:val="20"/>
                                 <w:szCs w:val="20"/>
                               </w:rPr>
-                              <w:t xml:space="preserve"> 647 801 0974</w:t>
+                              <w:t xml:space="preserve"> (647)801-</w:t>
+                            </w:r>
+                            <w:r>
+                              <w:rPr>
+                                <w:sz w:val="20"/>
+                                <w:szCs w:val="20"/>
+                              </w:rPr>
+                              <w:t>0974</w:t>
                             </w:r>
                           </w:p>
                           <w:p>
@@ -123,12 +130,15 @@
                               <w:t xml:space="preserve"> </w:t>
                             </w:r>
                             <w:r>
+                              <w:t>angad.singh@alum.utoronto.ca</w:t>
+                            </w:r>
+                            <w:r>
                               <w:rPr>
                                 <w:rStyle w:val="InternetLink"/>
                                 <w:sz w:val="20"/>
                                 <w:szCs w:val="20"/>
                               </w:rPr>
-                              <w:t xml:space="preserve">angad.singh@alum.utoronto.ca </w:t>
+                              <w:t xml:space="preserve"> </w:t>
                             </w:r>
                           </w:p>
                           <w:p>
@@ -164,32 +174,9 @@
                               </w:rPr>
                               <w:t xml:space="preserve"> </w:t>
                             </w:r>
-                            <w:hyperlink r:id="rId7">
-                              <w:r>
-                                <w:rPr>
-                                  <w:rStyle w:val="InternetLink"/>
-                                  <w:sz w:val="20"/>
-                                  <w:szCs w:val="20"/>
-                                </w:rPr>
-                                <w:t>http:/</w:t>
-                              </w:r>
-                              <w:r>
-                                <w:rPr>
-                                  <w:rStyle w:val="InternetLink"/>
-                                  <w:sz w:val="20"/>
-                                  <w:szCs w:val="20"/>
-                                </w:rPr>
-                                <w:t>/</w:t>
-                              </w:r>
-                              <w:r>
-                                <w:rPr>
-                                  <w:rStyle w:val="InternetLink"/>
-                                  <w:sz w:val="20"/>
-                                  <w:szCs w:val="20"/>
-                                </w:rPr>
-                                <w:t>www.github.com/singha95</w:t>
-                              </w:r>
-                            </w:hyperlink>
+                            <w:r>
+                              <w:t>http://www.github.com/singha95</w:t>
+                            </w:r>
                           </w:p>
                           <w:p>
                             <w:pPr>
@@ -198,6 +185,10 @@
                                 <w:tab w:val="left" w:pos="5278"/>
                               </w:tabs>
                               <w:spacing w:after="0" w:line="240" w:lineRule="auto"/>
+                              <w:rPr>
+                                <w:sz w:val="20"/>
+                                <w:szCs w:val="20"/>
+                              </w:rPr>
                             </w:pPr>
                             <w:proofErr w:type="spellStart"/>
                             <w:r>
@@ -224,16 +215,9 @@
                               </w:rPr>
                               <w:t xml:space="preserve"> </w:t>
                             </w:r>
-                            <w:hyperlink r:id="rId8">
-                              <w:r>
-                                <w:rPr>
-                                  <w:rStyle w:val="InternetLink"/>
-                                  <w:sz w:val="20"/>
-                                  <w:szCs w:val="20"/>
-                                </w:rPr>
-                                <w:t>https://www.linkedin.com/in/angad-88</w:t>
-                              </w:r>
-                            </w:hyperlink>
+                            <w:r>
+                              <w:t>https://www.linkedin.com/in/angad-88</w:t>
+                            </w:r>
                             <w:r>
                               <w:rPr>
                                 <w:sz w:val="20"/>
@@ -242,7 +226,15 @@
                               <w:t xml:space="preserve"> </w:t>
                             </w:r>
                           </w:p>
-                          <w:p/>
+                          <w:p>
+                            <w:pPr>
+                              <w:tabs>
+                                <w:tab w:val="left" w:pos="2160"/>
+                                <w:tab w:val="left" w:pos="5278"/>
+                              </w:tabs>
+                              <w:spacing w:after="0" w:line="240" w:lineRule="auto"/>
+                            </w:pPr>
+                          </w:p>
                         </w:txbxContent>
                       </wps:txbx>
                       <wps:bodyPr rot="0" vert="horz" wrap="square" lIns="91440" tIns="45720" rIns="91440" bIns="45720" anchor="t" anchorCtr="0" upright="1">
@@ -294,7 +286,14 @@
                           <w:sz w:val="20"/>
                           <w:szCs w:val="20"/>
                         </w:rPr>
-                        <w:t xml:space="preserve"> 647 801 0974</w:t>
+                        <w:t xml:space="preserve"> (647)801-</w:t>
+                      </w:r>
+                      <w:r>
+                        <w:rPr>
+                          <w:sz w:val="20"/>
+                          <w:szCs w:val="20"/>
+                        </w:rPr>
+                        <w:t>0974</w:t>
                       </w:r>
                     </w:p>
                     <w:p>
@@ -321,12 +320,15 @@
                         <w:t xml:space="preserve"> </w:t>
                       </w:r>
                       <w:r>
+                        <w:t>angad.singh@alum.utoronto.ca</w:t>
+                      </w:r>
+                      <w:r>
                         <w:rPr>
                           <w:rStyle w:val="InternetLink"/>
                           <w:sz w:val="20"/>
                           <w:szCs w:val="20"/>
                         </w:rPr>
-                        <w:t xml:space="preserve">angad.singh@alum.utoronto.ca </w:t>
+                        <w:t xml:space="preserve"> </w:t>
                       </w:r>
                     </w:p>
                     <w:p>
@@ -362,32 +364,9 @@
                         </w:rPr>
                         <w:t xml:space="preserve"> </w:t>
                       </w:r>
-                      <w:hyperlink r:id="rId9">
-                        <w:r>
-                          <w:rPr>
-                            <w:rStyle w:val="InternetLink"/>
-                            <w:sz w:val="20"/>
-                            <w:szCs w:val="20"/>
-                          </w:rPr>
-                          <w:t>http:/</w:t>
-                        </w:r>
-                        <w:r>
-                          <w:rPr>
-                            <w:rStyle w:val="InternetLink"/>
-                            <w:sz w:val="20"/>
-                            <w:szCs w:val="20"/>
-                          </w:rPr>
-                          <w:t>/</w:t>
-                        </w:r>
-                        <w:r>
-                          <w:rPr>
-                            <w:rStyle w:val="InternetLink"/>
-                            <w:sz w:val="20"/>
-                            <w:szCs w:val="20"/>
-                          </w:rPr>
-                          <w:t>www.github.com/singha95</w:t>
-                        </w:r>
-                      </w:hyperlink>
+                      <w:r>
+                        <w:t>http://www.github.com/singha95</w:t>
+                      </w:r>
                     </w:p>
                     <w:p>
                       <w:pPr>
@@ -396,6 +375,10 @@
                           <w:tab w:val="left" w:pos="5278"/>
                         </w:tabs>
                         <w:spacing w:after="0" w:line="240" w:lineRule="auto"/>
+                        <w:rPr>
+                          <w:sz w:val="20"/>
+                          <w:szCs w:val="20"/>
+                        </w:rPr>
                       </w:pPr>
                       <w:proofErr w:type="spellStart"/>
                       <w:r>
@@ -422,16 +405,9 @@
                         </w:rPr>
                         <w:t xml:space="preserve"> </w:t>
                       </w:r>
-                      <w:hyperlink r:id="rId10">
-                        <w:r>
-                          <w:rPr>
-                            <w:rStyle w:val="InternetLink"/>
-                            <w:sz w:val="20"/>
-                            <w:szCs w:val="20"/>
-                          </w:rPr>
-                          <w:t>https://www.linkedin.com/in/angad-88</w:t>
-                        </w:r>
-                      </w:hyperlink>
+                      <w:r>
+                        <w:t>https://www.linkedin.com/in/angad-88</w:t>
+                      </w:r>
                       <w:r>
                         <w:rPr>
                           <w:sz w:val="20"/>
@@ -440,7 +416,15 @@
                         <w:t xml:space="preserve"> </w:t>
                       </w:r>
                     </w:p>
-                    <w:p/>
+                    <w:p>
+                      <w:pPr>
+                        <w:tabs>
+                          <w:tab w:val="left" w:pos="2160"/>
+                          <w:tab w:val="left" w:pos="5278"/>
+                        </w:tabs>
+                        <w:spacing w:after="0" w:line="240" w:lineRule="auto"/>
+                      </w:pPr>
+                    </w:p>
                   </w:txbxContent>
                 </v:textbox>
                 <w10:wrap anchorx="margin"/>
@@ -900,6 +884,8 @@
       <w:r>
         <w:tab/>
       </w:r>
+      <w:bookmarkStart w:id="0" w:name="_GoBack"/>
+      <w:bookmarkEnd w:id="0"/>
     </w:p>
     <w:p>
       <w:pPr>
@@ -972,8 +958,8 @@
         </w:tabs>
         <w:spacing w:after="0" w:line="240" w:lineRule="auto"/>
       </w:pPr>
-      <w:bookmarkStart w:id="0" w:name="__DdeLink__83_3992741791"/>
-      <w:bookmarkEnd w:id="0"/>
+      <w:bookmarkStart w:id="1" w:name="__DdeLink__83_3992741791"/>
+      <w:bookmarkEnd w:id="1"/>
       <w:r>
         <w:t>Focus in Artificial Intelligence</w:t>
       </w:r>
@@ -1116,10 +1102,7 @@
         <w:t>ated Scripts in Batch, Python, S</w:t>
       </w:r>
       <w:r>
-        <w:t xml:space="preserve">hell to help automate daily tasks. This includes execution of SQL queries </w:t>
-      </w:r>
-      <w:r>
-        <w:t xml:space="preserve">and the creation of Excel spread sheets detailing issues or irregularities in the system.  </w:t>
+        <w:t xml:space="preserve">hell to help automate daily tasks. This includes execution of SQL queries and the creation of Excel spread sheets detailing issues or irregularities in the system.  </w:t>
       </w:r>
     </w:p>
     <w:p>
@@ -1179,7 +1162,7 @@
         </w:rPr>
         <w:t>May</w:t>
       </w:r>
-      <w:bookmarkStart w:id="1" w:name="__DdeLink__135_1183992945"/>
+      <w:bookmarkStart w:id="2" w:name="__DdeLink__135_1183992945"/>
       <w:r>
         <w:rPr>
           <w:b/>
@@ -1187,7 +1170,7 @@
         </w:rPr>
         <w:t xml:space="preserve"> 2018 – Jan 2019</w:t>
       </w:r>
-      <w:bookmarkEnd w:id="1"/>
+      <w:bookmarkEnd w:id="2"/>
     </w:p>
     <w:p>
       <w:pPr>
@@ -1201,10 +1184,7 @@
         <w:spacing w:after="0" w:line="240" w:lineRule="auto"/>
       </w:pPr>
       <w:r>
-        <w:t>Created scripts to aut</w:t>
-      </w:r>
-      <w:r>
-        <w:t xml:space="preserve">omate the prepossessing and generation of assets using JavaScript and Python. </w:t>
+        <w:t xml:space="preserve">Created scripts to automate the prepossessing and generation of assets using JavaScript and Python. </w:t>
       </w:r>
       <w:proofErr w:type="spellStart"/>
       <w:r>
@@ -1227,10 +1207,7 @@
         <w:spacing w:after="0" w:line="240" w:lineRule="auto"/>
       </w:pPr>
       <w:r>
-        <w:t>Created the primary script for Non Linear Delivery system in the NBCU project. This system would deliver assets to</w:t>
-      </w:r>
-      <w:r>
-        <w:t xml:space="preserve"> multiple different platforms with different transfer types including Signiant and </w:t>
+        <w:t xml:space="preserve">Created the primary script for Non Linear Delivery system in the NBCU project. This system would deliver assets to multiple different platforms with different transfer types including Signiant and </w:t>
       </w:r>
       <w:proofErr w:type="spellStart"/>
       <w:r>
@@ -1268,10 +1245,7 @@
         <w:spacing w:after="0" w:line="240" w:lineRule="auto"/>
       </w:pPr>
       <w:r>
-        <w:t xml:space="preserve">Performed manual testing to ensure that the code worked as expected in all cases. </w:t>
-      </w:r>
-      <w:r>
-        <w:t xml:space="preserve">All debugging and testing was done in an Ubuntu Linux environment. </w:t>
+        <w:t xml:space="preserve">Performed manual testing to ensure that the code worked as expected in all cases. All debugging and testing was done in an Ubuntu Linux environment. </w:t>
       </w:r>
     </w:p>
     <w:p>
@@ -1342,7 +1316,13 @@
       </w:r>
       <w:r>
         <w:tab/>
-        <w:t>Python, C/C++, C#, Java, SQL, JavaScript, Bash, MATLAB</w:t>
+        <w:t>Python, C/C++, C#, Java, SQL, JavaScript, Bash,</w:t>
+      </w:r>
+      <w:r>
+        <w:t xml:space="preserve"> </w:t>
+      </w:r>
+      <w:r>
+        <w:t>MATLAB</w:t>
       </w:r>
     </w:p>
     <w:p>
@@ -1353,13 +1333,18 @@
         <w:spacing w:after="0" w:line="240" w:lineRule="auto"/>
       </w:pPr>
       <w:r>
-        <w:t xml:space="preserve">Frameworks/ </w:t>
-      </w:r>
-      <w:r>
-        <w:t xml:space="preserve">APIs: </w:t>
+        <w:t xml:space="preserve">Frameworks/ APIs: </w:t>
       </w:r>
       <w:r>
         <w:tab/>
+      </w:r>
+      <w:proofErr w:type="spellStart"/>
+      <w:r>
+        <w:t>Numpy</w:t>
+      </w:r>
+      <w:proofErr w:type="spellEnd"/>
+      <w:r>
+        <w:t xml:space="preserve">, </w:t>
       </w:r>
       <w:proofErr w:type="spellStart"/>
       <w:r>
@@ -1475,10 +1460,7 @@
         <w:spacing w:after="0" w:line="240" w:lineRule="auto"/>
       </w:pPr>
       <w:r>
-        <w:t>Developed an optical flow dataset simi</w:t>
-      </w:r>
-      <w:r>
-        <w:t>lar to MPI Sintel Dataset using the Blender Python API. The project was published as a part of the 2019 IEEE/CVF Conference on Computer Vision and Pattern Recognition (CVPR) under the title of Creative Flow+ Dataset.</w:t>
+        <w:t>Developed an optical flow dataset similar to MPI Sintel Dataset using the Blender Python API. The project was published as a part of the 2019 IEEE/CVF Conference on Computer Vision and Pattern Recognition (CVPR) under the title of Creative Flow+ Dataset.</w:t>
       </w:r>
       <w:r>
         <w:rPr>
@@ -1500,10 +1482,7 @@
         <w:spacing w:after="0" w:line="240" w:lineRule="auto"/>
       </w:pPr>
       <w:r>
-        <w:t>Users would be able to create their ow</w:t>
-      </w:r>
-      <w:r>
-        <w:t>n datasets with different cartoons and stylized effects. This data set can then be used with existing optical flow algorithms as training data or to test how well the algorithm generalizes.</w:t>
+        <w:t>Users would be able to create their own datasets with different cartoons and stylized effects. This data set can then be used with existing optical flow algorithms as training data or to test how well the algorithm generalizes.</w:t>
       </w:r>
     </w:p>
     <w:p>
@@ -1519,13 +1498,10 @@
       </w:pPr>
       <w:r>
         <w:lastRenderedPageBreak/>
-        <w:t>Created scripts in bash that would help users automate the process</w:t>
+        <w:t>Created scripts in bash that would help users automate the process of rendering batches of Blender objects. In addition,</w:t>
       </w:r>
-      <w:r>
-        <w:t xml:space="preserve"> of rendering batches of Blender objects. In addition,</w:t>
-      </w:r>
-      <w:bookmarkStart w:id="2" w:name="_GoBack1"/>
-      <w:bookmarkEnd w:id="2"/>
+      <w:bookmarkStart w:id="3" w:name="_GoBack1"/>
+      <w:bookmarkEnd w:id="3"/>
       <w:r>
         <w:t xml:space="preserve"> created Python scripts using the Blender API to randomize the camera placement in the scene. </w:t>
       </w:r>
@@ -1545,13 +1521,7 @@
         <w:rPr>
           <w:rFonts w:ascii="Times New Roman" w:hAnsi="Times New Roman"/>
         </w:rPr>
-        <w:t>Utilized MATLAB to gather statistical data about how well some optical flow algorithms performed on the dat</w:t>
-      </w:r>
-      <w:r>
-        <w:rPr>
-          <w:rFonts w:ascii="Times New Roman" w:hAnsi="Times New Roman"/>
-        </w:rPr>
-        <w:t xml:space="preserve">aset </w:t>
+        <w:t xml:space="preserve">Utilized MATLAB to gather statistical data about how well some optical flow algorithms performed on the dataset </w:t>
       </w:r>
     </w:p>
     <w:p>
@@ -1629,7 +1599,7 @@
         </w:rPr>
         <w:t xml:space="preserve">Sept 2017 </w:t>
       </w:r>
-      <w:bookmarkStart w:id="3" w:name="__DdeLink__108_3120376638"/>
+      <w:bookmarkStart w:id="4" w:name="__DdeLink__108_3120376638"/>
       <w:r>
         <w:rPr>
           <w:b/>
@@ -1637,7 +1607,7 @@
         </w:rPr>
         <w:t xml:space="preserve">– </w:t>
       </w:r>
-      <w:bookmarkEnd w:id="3"/>
+      <w:bookmarkEnd w:id="4"/>
       <w:r>
         <w:rPr>
           <w:b/>
@@ -1659,10 +1629,7 @@
         <w:spacing w:after="0" w:line="240" w:lineRule="auto"/>
       </w:pPr>
       <w:r>
-        <w:t xml:space="preserve">Worked with a diverse team of programmers, artists and musicians to create a third person action adventure game in the Unity game engine. The game utilized the rock band controller </w:t>
-      </w:r>
-      <w:r>
-        <w:t>for player movement and the battle system. The game was showcased at the Level-Up 2018, student games showcase, at the Design Exchange in Toronto</w:t>
+        <w:t>Worked with a diverse team of programmers, artists and musicians to create a third person action adventure game in the Unity game engine. The game utilized the rock band controller for player movement and the battle system. The game was showcased at the Level-Up 2018, student games showcase, at the Design Exchange in Toronto</w:t>
       </w:r>
     </w:p>
     <w:p>
@@ -1678,10 +1645,7 @@
         <w:spacing w:after="0" w:line="240" w:lineRule="auto"/>
       </w:pPr>
       <w:r>
-        <w:t>Players would explore a maze to search for an exit. At the end there would be a final boss for players to defe</w:t>
-      </w:r>
-      <w:r>
-        <w:t xml:space="preserve">at, which would be similar to a rock band song. </w:t>
+        <w:t xml:space="preserve">Players would explore a maze to search for an exit. At the end there would be a final boss for players to defeat, which would be similar to a rock band song. </w:t>
       </w:r>
     </w:p>
     <w:p>
@@ -1713,10 +1677,7 @@
         <w:spacing w:after="0" w:line="240" w:lineRule="auto"/>
       </w:pPr>
       <w:r>
-        <w:t>Performed user testing with other students to find game bu</w:t>
-      </w:r>
-      <w:r>
-        <w:t xml:space="preserve">gs and to receive feedback in order to improve gameplay. </w:t>
+        <w:t xml:space="preserve">Performed user testing with other students to find game bugs and to receive feedback in order to improve gameplay. </w:t>
       </w:r>
     </w:p>
     <w:p>
@@ -1796,10 +1757,7 @@
       </w:r>
       <w:proofErr w:type="spellEnd"/>
       <w:r>
-        <w:t xml:space="preserve"> for the local illumination model including Halftone shading, Ce</w:t>
-      </w:r>
-      <w:r>
-        <w:t xml:space="preserve">ll shading, texture mapping, </w:t>
+        <w:t xml:space="preserve"> for the local illumination model including Halftone shading, Cell shading, texture mapping, </w:t>
       </w:r>
       <w:proofErr w:type="spellStart"/>
       <w:r>
@@ -1809,7 +1767,7 @@
       <w:r>
         <w:t xml:space="preserve"> Shading and </w:t>
       </w:r>
-      <w:bookmarkStart w:id="4" w:name="__DdeLink__226_1449072114"/>
+      <w:bookmarkStart w:id="5" w:name="__DdeLink__226_1449072114"/>
       <w:proofErr w:type="spellStart"/>
       <w:r>
         <w:t>Gouraud</w:t>
@@ -1818,7 +1776,7 @@
       <w:r>
         <w:t xml:space="preserve"> shading</w:t>
       </w:r>
-      <w:bookmarkEnd w:id="4"/>
+      <w:bookmarkEnd w:id="5"/>
       <w:r>
         <w:t>.</w:t>
       </w:r>
@@ -1887,14 +1845,7 @@
           <w:b/>
           <w:bCs/>
         </w:rPr>
-        <w:t xml:space="preserve">May 2018 </w:t>
-      </w:r>
-      <w:r>
-        <w:rPr>
-          <w:b/>
-          <w:bCs/>
-        </w:rPr>
-        <w:t>– Sep 2018</w:t>
+        <w:t>May 2018 – Sep 2018</w:t>
       </w:r>
     </w:p>
     <w:p>
@@ -1924,10 +1875,7 @@
         <w:spacing w:after="0" w:line="240" w:lineRule="auto"/>
       </w:pPr>
       <w:r>
-        <w:t>Created a Mongo database to hold user data and theirs posts. Ensured that the web page was correctly pulling an</w:t>
-      </w:r>
-      <w:r>
-        <w:t>d posting data to and from the Mongo database.</w:t>
+        <w:t>Created a Mongo database to hold user data and theirs posts. Ensured that the web page was correctly pulling and posting data to and from the Mongo database.</w:t>
       </w:r>
     </w:p>
     <w:p>
@@ -1995,12 +1943,7 @@
         <w:spacing w:after="0" w:line="240" w:lineRule="auto"/>
       </w:pPr>
       <w:r>
-        <w:t>Created a constraint satisfaction problem solver in Python. T</w:t>
-      </w:r>
-      <w:bookmarkStart w:id="5" w:name="_GoBack"/>
-      <w:bookmarkEnd w:id="5"/>
-      <w:r>
-        <w:t xml:space="preserve">he program takes variables and theirs constraints. The program will provide a valid assignment for each of the variables within the given constraints. </w:t>
+        <w:t xml:space="preserve">Created a constraint satisfaction problem solver in Python. The program takes variables and theirs constraints. The program will provide a valid assignment for each of the variables within the given constraints. </w:t>
       </w:r>
     </w:p>
     <w:p>
@@ -2023,10 +1966,7 @@
       </w:r>
       <w:proofErr w:type="spellEnd"/>
       <w:r>
-        <w:t xml:space="preserve"> puzzle in order to t</w:t>
-      </w:r>
-      <w:r>
-        <w:t xml:space="preserve">est the performance and correctness of the program. The result of the puzzle would be displayed in a UI using the </w:t>
+        <w:t xml:space="preserve"> puzzle in order to test the performance and correctness of the program. The result of the puzzle would be displayed in a UI using the </w:t>
       </w:r>
       <w:proofErr w:type="spellStart"/>
       <w:r>
@@ -2102,7 +2042,7 @@
       </w:r>
     </w:p>
     <w:sectPr>
-      <w:headerReference w:type="default" r:id="rId11"/>
+      <w:headerReference w:type="default" r:id="rId7"/>
       <w:pgSz w:w="12240" w:h="15840"/>
       <w:pgMar w:top="720" w:right="720" w:bottom="720" w:left="720" w:header="0" w:footer="0" w:gutter="0"/>
       <w:cols w:space="720"/>
@@ -17170,6 +17110,17 @@
       <w:sz w:val="22"/>
     </w:rPr>
   </w:style>
+  <w:style w:type="character" w:styleId="Hyperlink">
+    <w:name w:val="Hyperlink"/>
+    <w:basedOn w:val="DefaultParagraphFont"/>
+    <w:uiPriority w:val="99"/>
+    <w:unhideWhenUsed/>
+    <w:rsid w:val="00182609"/>
+    <w:rPr>
+      <w:color w:val="0563C1" w:themeColor="hyperlink"/>
+      <w:u w:val="single"/>
+    </w:rPr>
+  </w:style>
 </w:styles>
 </file>
 

</xml_diff>